<commit_message>
Lab. #6 - Commit #1
</commit_message>
<xml_diff>
--- a/Reports/Отчет по лабораторной работе №3.docx
+++ b/Reports/Отчет по лабораторной работе №3.docx
@@ -1,6 +1,6 @@
 
 <file path=word/document.xml><?xml version="1.0" encoding="utf-8"?>
-<w:document xmlns:wpc="http://schemas.microsoft.com/office/word/2010/wordprocessingCanvas" xmlns:cx="http://schemas.microsoft.com/office/drawing/2014/chartex" xmlns:cx1="http://schemas.microsoft.com/office/drawing/2015/9/8/chartex" xmlns:cx2="http://schemas.microsoft.com/office/drawing/2015/10/21/chartex" xmlns:cx3="http://schemas.microsoft.com/office/drawing/2016/5/9/chartex" xmlns:cx4="http://schemas.microsoft.com/office/drawing/2016/5/10/chartex" xmlns:cx5="http://schemas.microsoft.com/office/drawing/2016/5/11/chartex" xmlns:cx6="http://schemas.microsoft.com/office/drawing/2016/5/12/chartex" xmlns:cx7="http://schemas.microsoft.com/office/drawing/2016/5/13/chartex" xmlns:cx8="http://schemas.microsoft.com/office/drawing/2016/5/14/chartex" xmlns:mc="http://schemas.openxmlformats.org/markup-compatibility/2006" xmlns:aink="http://schemas.microsoft.com/office/drawing/2016/ink" xmlns:am3d="http://schemas.microsoft.com/office/drawing/2017/model3d" xmlns:o="urn:schemas-microsoft-com:office:office" xmlns:r="http://schemas.openxmlformats.org/officeDocument/2006/relationships" xmlns:m="http://schemas.openxmlformats.org/officeDocument/2006/math" xmlns:v="urn:schemas-microsoft-com:vml" xmlns:wp14="http://schemas.microsoft.com/office/word/2010/wordprocessingDrawing" xmlns:wp="http://schemas.openxmlformats.org/drawingml/2006/wordprocessingDrawing" xmlns:w10="urn:schemas-microsoft-com:office:word" xmlns:w="http://schemas.openxmlformats.org/wordprocessingml/2006/main" xmlns:w14="http://schemas.microsoft.com/office/word/2010/wordml" xmlns:w15="http://schemas.microsoft.com/office/word/2012/wordml" xmlns:w16cex="http://schemas.microsoft.com/office/word/2018/wordml/cex" xmlns:w16cid="http://schemas.microsoft.com/office/word/2016/wordml/cid" xmlns:w16="http://schemas.microsoft.com/office/word/2018/wordml" xmlns:w16sdtdh="http://schemas.microsoft.com/office/word/2020/wordml/sdtdatahash" xmlns:w16se="http://schemas.microsoft.com/office/word/2015/wordml/symex" xmlns:wpg="http://schemas.microsoft.com/office/word/2010/wordprocessingGroup" xmlns:wpi="http://schemas.microsoft.com/office/word/2010/wordprocessingInk" xmlns:wne="http://schemas.microsoft.com/office/word/2006/wordml" xmlns:wps="http://schemas.microsoft.com/office/word/2010/wordprocessingShape" mc:Ignorable="w14 w15 w16se w16cid w16 w16cex w16sdtdh wp14">
+<w:document xmlns:wpc="http://schemas.microsoft.com/office/word/2010/wordprocessingCanvas" xmlns:cx="http://schemas.microsoft.com/office/drawing/2014/chartex" xmlns:cx1="http://schemas.microsoft.com/office/drawing/2015/9/8/chartex" xmlns:cx2="http://schemas.microsoft.com/office/drawing/2015/10/21/chartex" xmlns:cx3="http://schemas.microsoft.com/office/drawing/2016/5/9/chartex" xmlns:cx4="http://schemas.microsoft.com/office/drawing/2016/5/10/chartex" xmlns:cx5="http://schemas.microsoft.com/office/drawing/2016/5/11/chartex" xmlns:cx6="http://schemas.microsoft.com/office/drawing/2016/5/12/chartex" xmlns:cx7="http://schemas.microsoft.com/office/drawing/2016/5/13/chartex" xmlns:cx8="http://schemas.microsoft.com/office/drawing/2016/5/14/chartex" xmlns:mc="http://schemas.openxmlformats.org/markup-compatibility/2006" xmlns:aink="http://schemas.microsoft.com/office/drawing/2016/ink" xmlns:am3d="http://schemas.microsoft.com/office/drawing/2017/model3d" xmlns:o="urn:schemas-microsoft-com:office:office" xmlns:r="http://schemas.openxmlformats.org/officeDocument/2006/relationships" xmlns:m="http://schemas.openxmlformats.org/officeDocument/2006/math" xmlns:v="urn:schemas-microsoft-com:vml" xmlns:wp14="http://schemas.microsoft.com/office/word/2010/wordprocessingDrawing" xmlns:wp="http://schemas.openxmlformats.org/drawingml/2006/wordprocessingDrawing" xmlns:w10="urn:schemas-microsoft-com:office:word" xmlns:w="http://schemas.openxmlformats.org/wordprocessingml/2006/main" xmlns:w14="http://schemas.microsoft.com/office/word/2010/wordml" xmlns:w15="http://schemas.microsoft.com/office/word/2012/wordml" xmlns:w16cex="http://schemas.microsoft.com/office/word/2018/wordml/cex" xmlns:w16cid="http://schemas.microsoft.com/office/word/2016/wordml/cid" xmlns:w16="http://schemas.microsoft.com/office/word/2018/wordml" xmlns:w16se="http://schemas.microsoft.com/office/word/2015/wordml/symex" xmlns:wpg="http://schemas.microsoft.com/office/word/2010/wordprocessingGroup" xmlns:wpi="http://schemas.microsoft.com/office/word/2010/wordprocessingInk" xmlns:wne="http://schemas.microsoft.com/office/word/2006/wordml" xmlns:wps="http://schemas.microsoft.com/office/word/2010/wordprocessingShape" mc:Ignorable="w14 w15 w16se w16cid w16 w16cex wp14">
   <w:body>
     <w:p>
       <w:pPr>
@@ -232,17 +232,7 @@
           <w:szCs w:val="32"/>
         </w:rPr>
         <w:br/>
-        <w:t>с использованием функций VC</w:t>
-      </w:r>
-      <w:r>
-        <w:rPr>
-          <w:rFonts w:ascii="Times New Roman" w:eastAsia="Times New Roman" w:hAnsi="Times New Roman" w:cs="Times New Roman"/>
-          <w:b/>
-          <w:color w:val="000000" w:themeColor="text1"/>
-          <w:sz w:val="32"/>
-          <w:szCs w:val="32"/>
-        </w:rPr>
-        <w:t>»</w:t>
+        <w:t>с использованием функций VC»</w:t>
       </w:r>
     </w:p>
     <w:p>
@@ -1650,13 +1640,15 @@
     <w:p>
       <w:pPr>
         <w:spacing w:line="240" w:lineRule="auto"/>
-        <w:jc w:val="center"/>
-        <w:rPr>
-          <w:rFonts w:ascii="Times New Roman" w:hAnsi="Times New Roman" w:cs="Times New Roman"/>
-          <w:sz w:val="28"/>
-          <w:szCs w:val="28"/>
-        </w:rPr>
-      </w:pPr>
+        <w:jc w:val="right"/>
+        <w:rPr>
+          <w:rFonts w:ascii="Times New Roman" w:hAnsi="Times New Roman" w:cs="Times New Roman"/>
+          <w:sz w:val="28"/>
+          <w:szCs w:val="28"/>
+        </w:rPr>
+      </w:pPr>
+      <w:bookmarkStart w:id="0" w:name="_GoBack"/>
+      <w:bookmarkEnd w:id="0"/>
     </w:p>
     <w:p>
       <w:pPr>
@@ -3306,8 +3298,10 @@
             </w:pPr>
             <w:r>
               <w:rPr>
+                <w:rFonts w:asciiTheme="minorHAnsi" w:eastAsiaTheme="minorHAnsi" w:hAnsiTheme="minorHAnsi" w:cstheme="minorBidi"/>
                 <w:sz w:val="28"/>
                 <w:szCs w:val="28"/>
+                <w:lang w:eastAsia="en-US"/>
               </w:rPr>
               <w:object w:dxaOrig="4125" w:dyaOrig="4905" w14:anchorId="19FFE356">
                 <v:shapetype id="_x0000_t75" coordsize="21600,21600" o:spt="75" o:preferrelative="t" path="m@4@5l@4@11@9@11@9@5xe" filled="f" stroked="f">
@@ -3329,10 +3323,10 @@
                   <v:path o:extrusionok="f" gradientshapeok="t" o:connecttype="rect"/>
                   <o:lock v:ext="edit" aspectratio="t"/>
                 </v:shapetype>
-                <v:shape id="_x0000_i1061" type="#_x0000_t75" style="width:176.55pt;height:210.85pt" o:ole="">
+                <v:shape id="_x0000_i1025" type="#_x0000_t75" style="width:176.25pt;height:210.75pt" o:ole="">
                   <v:imagedata r:id="rId8" o:title=""/>
                 </v:shape>
-                <o:OLEObject Type="Embed" ProgID="Visio.Drawing.15" ShapeID="_x0000_i1061" DrawAspect="Content" ObjectID="_1757933362" r:id="rId9"/>
+                <o:OLEObject Type="Embed" ProgID="Visio.Drawing.15" ShapeID="_x0000_i1025" DrawAspect="Content" ObjectID="_1758293351" r:id="rId9"/>
               </w:object>
             </w:r>
           </w:p>
@@ -4366,10 +4360,10 @@
                 <w:szCs w:val="28"/>
               </w:rPr>
               <w:object w:dxaOrig="4230" w:dyaOrig="3990" w14:anchorId="7505F2D5">
-                <v:shape id="_x0000_i1062" type="#_x0000_t75" style="width:249.85pt;height:236.55pt" o:ole="">
+                <v:shape id="_x0000_i1026" type="#_x0000_t75" style="width:249.75pt;height:236.25pt" o:ole="">
                   <v:imagedata r:id="rId10" o:title=""/>
                 </v:shape>
-                <o:OLEObject Type="Embed" ProgID="Visio.Drawing.15" ShapeID="_x0000_i1062" DrawAspect="Content" ObjectID="_1757933363" r:id="rId11"/>
+                <o:OLEObject Type="Embed" ProgID="Visio.Drawing.15" ShapeID="_x0000_i1026" DrawAspect="Content" ObjectID="_1758293352" r:id="rId11"/>
               </w:object>
             </w:r>
           </w:p>
@@ -4517,23 +4511,7 @@
           <w:sz w:val="28"/>
           <w:szCs w:val="28"/>
         </w:rPr>
-        <w:t xml:space="preserve"> в следующем порядке (рисунок </w:t>
-      </w:r>
-      <w:r>
-        <w:rPr>
-          <w:rFonts w:ascii="Times New Roman" w:hAnsi="Times New Roman" w:cs="Times New Roman"/>
-          <w:sz w:val="28"/>
-          <w:szCs w:val="28"/>
-        </w:rPr>
-        <w:t>5</w:t>
-      </w:r>
-      <w:r>
-        <w:rPr>
-          <w:rFonts w:ascii="Times New Roman" w:hAnsi="Times New Roman" w:cs="Times New Roman"/>
-          <w:sz w:val="28"/>
-          <w:szCs w:val="28"/>
-        </w:rPr>
-        <w:t xml:space="preserve">.4): </w:t>
+        <w:t xml:space="preserve"> в следующем порядке (рисунок 5.4): </w:t>
       </w:r>
     </w:p>
     <w:p>
@@ -6662,25 +6640,7 @@
           <w:sz w:val="28"/>
           <w:szCs w:val="28"/>
         </w:rPr>
-        <w:t xml:space="preserve">Рисунок </w:t>
-      </w:r>
-      <w:r>
-        <w:rPr>
-          <w:rFonts w:ascii="Times New Roman" w:hAnsi="Times New Roman" w:cs="Times New Roman"/>
-          <w:noProof/>
-          <w:sz w:val="28"/>
-          <w:szCs w:val="28"/>
-        </w:rPr>
-        <w:t>5</w:t>
-      </w:r>
-      <w:r>
-        <w:rPr>
-          <w:rFonts w:ascii="Times New Roman" w:hAnsi="Times New Roman" w:cs="Times New Roman"/>
-          <w:noProof/>
-          <w:sz w:val="28"/>
-          <w:szCs w:val="28"/>
-        </w:rPr>
-        <w:t>.4 –</w:t>
+        <w:t>Рисунок 5.4 –</w:t>
       </w:r>
       <w:r>
         <w:rPr>
@@ -6998,25 +6958,7 @@
           <w:sz w:val="28"/>
           <w:szCs w:val="28"/>
         </w:rPr>
-        <w:t xml:space="preserve">Рисунок </w:t>
-      </w:r>
-      <w:r>
-        <w:rPr>
-          <w:rFonts w:ascii="Times New Roman" w:hAnsi="Times New Roman" w:cs="Times New Roman"/>
-          <w:noProof/>
-          <w:sz w:val="28"/>
-          <w:szCs w:val="28"/>
-        </w:rPr>
-        <w:t>5</w:t>
-      </w:r>
-      <w:r>
-        <w:rPr>
-          <w:rFonts w:ascii="Times New Roman" w:hAnsi="Times New Roman" w:cs="Times New Roman"/>
-          <w:noProof/>
-          <w:sz w:val="28"/>
-          <w:szCs w:val="28"/>
-        </w:rPr>
-        <w:t>.5 –</w:t>
+        <w:t>Рисунок 5.5 –</w:t>
       </w:r>
       <w:r>
         <w:rPr>
@@ -7918,7 +7860,6 @@
           <w:noProof/>
           <w:sz w:val="28"/>
           <w:szCs w:val="28"/>
-          <w:lang w:val="en-US"/>
         </w:rPr>
         <w:t>5</w:t>
       </w:r>
@@ -9381,10 +9322,10 @@
                 <w:szCs w:val="28"/>
               </w:rPr>
               <w:object w:dxaOrig="4230" w:dyaOrig="2910" w14:anchorId="2AEA0A0A">
-                <v:shape id="_x0000_i1089" type="#_x0000_t75" style="width:257.55pt;height:178.7pt" o:ole="">
+                <v:shape id="_x0000_i1027" type="#_x0000_t75" style="width:257.25pt;height:178.5pt" o:ole="">
                   <v:imagedata r:id="rId14" o:title=""/>
                 </v:shape>
-                <o:OLEObject Type="Embed" ProgID="Visio.Drawing.15" ShapeID="_x0000_i1089" DrawAspect="Content" ObjectID="_1757933364" r:id="rId15"/>
+                <o:OLEObject Type="Embed" ProgID="Visio.Drawing.15" ShapeID="_x0000_i1027" DrawAspect="Content" ObjectID="_1758293353" r:id="rId15"/>
               </w:object>
             </w:r>
           </w:p>
@@ -13027,7 +12968,7 @@
         <w:tblLook w:val="04A0" w:firstRow="1" w:lastRow="0" w:firstColumn="1" w:lastColumn="0" w:noHBand="0" w:noVBand="1"/>
       </w:tblPr>
       <w:tblGrid>
-        <w:gridCol w:w="5263"/>
+        <w:gridCol w:w="5267"/>
       </w:tblGrid>
       <w:tr>
         <w:trPr>
@@ -13795,14 +13736,16 @@
             </w:r>
             <w:r>
               <w:rPr>
+                <w:rFonts w:asciiTheme="minorHAnsi" w:eastAsiaTheme="minorHAnsi" w:hAnsiTheme="minorHAnsi" w:cstheme="minorBidi"/>
                 <w:sz w:val="28"/>
                 <w:szCs w:val="28"/>
+                <w:lang w:eastAsia="en-US"/>
               </w:rPr>
               <w:object w:dxaOrig="4230" w:dyaOrig="2910" w14:anchorId="6F8FEBCF">
-                <v:shape id="_x0000_i1096" type="#_x0000_t75" style="width:252.45pt;height:182.15pt" o:ole="">
+                <v:shape id="_x0000_i1028" type="#_x0000_t75" style="width:252.75pt;height:182.25pt" o:ole="">
                   <v:imagedata r:id="rId17" o:title=""/>
                 </v:shape>
-                <o:OLEObject Type="Embed" ProgID="Visio.Drawing.15" ShapeID="_x0000_i1096" DrawAspect="Content" ObjectID="_1757933365" r:id="rId18"/>
+                <o:OLEObject Type="Embed" ProgID="Visio.Drawing.15" ShapeID="_x0000_i1028" DrawAspect="Content" ObjectID="_1758293354" r:id="rId18"/>
               </w:object>
             </w:r>
           </w:p>
@@ -17167,7 +17110,6 @@
           <w:noProof/>
           <w:sz w:val="28"/>
           <w:szCs w:val="28"/>
-          <w:lang w:val="en-US"/>
         </w:rPr>
         <w:t>5</w:t>
       </w:r>
@@ -17325,7 +17267,7 @@
 </file>
 
 <file path=word/endnotes.xml><?xml version="1.0" encoding="utf-8"?>
-<w:endnotes xmlns:wpc="http://schemas.microsoft.com/office/word/2010/wordprocessingCanvas" xmlns:cx="http://schemas.microsoft.com/office/drawing/2014/chartex" xmlns:cx1="http://schemas.microsoft.com/office/drawing/2015/9/8/chartex" xmlns:cx2="http://schemas.microsoft.com/office/drawing/2015/10/21/chartex" xmlns:cx3="http://schemas.microsoft.com/office/drawing/2016/5/9/chartex" xmlns:cx4="http://schemas.microsoft.com/office/drawing/2016/5/10/chartex" xmlns:cx5="http://schemas.microsoft.com/office/drawing/2016/5/11/chartex" xmlns:cx6="http://schemas.microsoft.com/office/drawing/2016/5/12/chartex" xmlns:cx7="http://schemas.microsoft.com/office/drawing/2016/5/13/chartex" xmlns:cx8="http://schemas.microsoft.com/office/drawing/2016/5/14/chartex" xmlns:mc="http://schemas.openxmlformats.org/markup-compatibility/2006" xmlns:aink="http://schemas.microsoft.com/office/drawing/2016/ink" xmlns:am3d="http://schemas.microsoft.com/office/drawing/2017/model3d" xmlns:o="urn:schemas-microsoft-com:office:office" xmlns:r="http://schemas.openxmlformats.org/officeDocument/2006/relationships" xmlns:m="http://schemas.openxmlformats.org/officeDocument/2006/math" xmlns:v="urn:schemas-microsoft-com:vml" xmlns:wp14="http://schemas.microsoft.com/office/word/2010/wordprocessingDrawing" xmlns:wp="http://schemas.openxmlformats.org/drawingml/2006/wordprocessingDrawing" xmlns:w10="urn:schemas-microsoft-com:office:word" xmlns:w="http://schemas.openxmlformats.org/wordprocessingml/2006/main" xmlns:w14="http://schemas.microsoft.com/office/word/2010/wordml" xmlns:w15="http://schemas.microsoft.com/office/word/2012/wordml" xmlns:w16cex="http://schemas.microsoft.com/office/word/2018/wordml/cex" xmlns:w16cid="http://schemas.microsoft.com/office/word/2016/wordml/cid" xmlns:w16="http://schemas.microsoft.com/office/word/2018/wordml" xmlns:w16sdtdh="http://schemas.microsoft.com/office/word/2020/wordml/sdtdatahash" xmlns:w16se="http://schemas.microsoft.com/office/word/2015/wordml/symex" xmlns:wpg="http://schemas.microsoft.com/office/word/2010/wordprocessingGroup" xmlns:wpi="http://schemas.microsoft.com/office/word/2010/wordprocessingInk" xmlns:wne="http://schemas.microsoft.com/office/word/2006/wordml" xmlns:wps="http://schemas.microsoft.com/office/word/2010/wordprocessingShape" mc:Ignorable="w14 w15 w16se w16cid w16 w16cex w16sdtdh wp14">
+<w:endnotes xmlns:wpc="http://schemas.microsoft.com/office/word/2010/wordprocessingCanvas" xmlns:cx="http://schemas.microsoft.com/office/drawing/2014/chartex" xmlns:cx1="http://schemas.microsoft.com/office/drawing/2015/9/8/chartex" xmlns:cx2="http://schemas.microsoft.com/office/drawing/2015/10/21/chartex" xmlns:cx3="http://schemas.microsoft.com/office/drawing/2016/5/9/chartex" xmlns:cx4="http://schemas.microsoft.com/office/drawing/2016/5/10/chartex" xmlns:cx5="http://schemas.microsoft.com/office/drawing/2016/5/11/chartex" xmlns:cx6="http://schemas.microsoft.com/office/drawing/2016/5/12/chartex" xmlns:cx7="http://schemas.microsoft.com/office/drawing/2016/5/13/chartex" xmlns:cx8="http://schemas.microsoft.com/office/drawing/2016/5/14/chartex" xmlns:mc="http://schemas.openxmlformats.org/markup-compatibility/2006" xmlns:aink="http://schemas.microsoft.com/office/drawing/2016/ink" xmlns:am3d="http://schemas.microsoft.com/office/drawing/2017/model3d" xmlns:o="urn:schemas-microsoft-com:office:office" xmlns:r="http://schemas.openxmlformats.org/officeDocument/2006/relationships" xmlns:m="http://schemas.openxmlformats.org/officeDocument/2006/math" xmlns:v="urn:schemas-microsoft-com:vml" xmlns:wp14="http://schemas.microsoft.com/office/word/2010/wordprocessingDrawing" xmlns:wp="http://schemas.openxmlformats.org/drawingml/2006/wordprocessingDrawing" xmlns:w10="urn:schemas-microsoft-com:office:word" xmlns:w="http://schemas.openxmlformats.org/wordprocessingml/2006/main" xmlns:w14="http://schemas.microsoft.com/office/word/2010/wordml" xmlns:w15="http://schemas.microsoft.com/office/word/2012/wordml" xmlns:w16cex="http://schemas.microsoft.com/office/word/2018/wordml/cex" xmlns:w16cid="http://schemas.microsoft.com/office/word/2016/wordml/cid" xmlns:w16="http://schemas.microsoft.com/office/word/2018/wordml" xmlns:w16se="http://schemas.microsoft.com/office/word/2015/wordml/symex" xmlns:wpg="http://schemas.microsoft.com/office/word/2010/wordprocessingGroup" xmlns:wpi="http://schemas.microsoft.com/office/word/2010/wordprocessingInk" xmlns:wne="http://schemas.microsoft.com/office/word/2006/wordml" xmlns:wps="http://schemas.microsoft.com/office/word/2010/wordprocessingShape" mc:Ignorable="w14 w15 w16se w16cid w16 w16cex wp14">
   <w:endnote w:type="separator" w:id="-1">
     <w:p>
       <w:pPr>
@@ -17350,30 +17292,35 @@
 </file>
 
 <file path=word/footer1.xml><?xml version="1.0" encoding="utf-8"?>
-<w:ftr xmlns:wpc="http://schemas.microsoft.com/office/word/2010/wordprocessingCanvas" xmlns:cx="http://schemas.microsoft.com/office/drawing/2014/chartex" xmlns:cx1="http://schemas.microsoft.com/office/drawing/2015/9/8/chartex" xmlns:cx2="http://schemas.microsoft.com/office/drawing/2015/10/21/chartex" xmlns:cx3="http://schemas.microsoft.com/office/drawing/2016/5/9/chartex" xmlns:cx4="http://schemas.microsoft.com/office/drawing/2016/5/10/chartex" xmlns:cx5="http://schemas.microsoft.com/office/drawing/2016/5/11/chartex" xmlns:cx6="http://schemas.microsoft.com/office/drawing/2016/5/12/chartex" xmlns:cx7="http://schemas.microsoft.com/office/drawing/2016/5/13/chartex" xmlns:cx8="http://schemas.microsoft.com/office/drawing/2016/5/14/chartex" xmlns:mc="http://schemas.openxmlformats.org/markup-compatibility/2006" xmlns:aink="http://schemas.microsoft.com/office/drawing/2016/ink" xmlns:am3d="http://schemas.microsoft.com/office/drawing/2017/model3d" xmlns:o="urn:schemas-microsoft-com:office:office" xmlns:r="http://schemas.openxmlformats.org/officeDocument/2006/relationships" xmlns:m="http://schemas.openxmlformats.org/officeDocument/2006/math" xmlns:v="urn:schemas-microsoft-com:vml" xmlns:wp14="http://schemas.microsoft.com/office/word/2010/wordprocessingDrawing" xmlns:wp="http://schemas.openxmlformats.org/drawingml/2006/wordprocessingDrawing" xmlns:w10="urn:schemas-microsoft-com:office:word" xmlns:w="http://schemas.openxmlformats.org/wordprocessingml/2006/main" xmlns:w14="http://schemas.microsoft.com/office/word/2010/wordml" xmlns:w15="http://schemas.microsoft.com/office/word/2012/wordml" xmlns:w16cex="http://schemas.microsoft.com/office/word/2018/wordml/cex" xmlns:w16cid="http://schemas.microsoft.com/office/word/2016/wordml/cid" xmlns:w16="http://schemas.microsoft.com/office/word/2018/wordml" xmlns:w16sdtdh="http://schemas.microsoft.com/office/word/2020/wordml/sdtdatahash" xmlns:w16se="http://schemas.microsoft.com/office/word/2015/wordml/symex" xmlns:wpg="http://schemas.microsoft.com/office/word/2010/wordprocessingGroup" xmlns:wpi="http://schemas.microsoft.com/office/word/2010/wordprocessingInk" xmlns:wne="http://schemas.microsoft.com/office/word/2006/wordml" xmlns:wps="http://schemas.microsoft.com/office/word/2010/wordprocessingShape" mc:Ignorable="w14 w15 w16se w16cid w16 w16cex w16sdtdh wp14">
+<w:ftr xmlns:wpc="http://schemas.microsoft.com/office/word/2010/wordprocessingCanvas" xmlns:cx="http://schemas.microsoft.com/office/drawing/2014/chartex" xmlns:cx1="http://schemas.microsoft.com/office/drawing/2015/9/8/chartex" xmlns:cx2="http://schemas.microsoft.com/office/drawing/2015/10/21/chartex" xmlns:cx3="http://schemas.microsoft.com/office/drawing/2016/5/9/chartex" xmlns:cx4="http://schemas.microsoft.com/office/drawing/2016/5/10/chartex" xmlns:cx5="http://schemas.microsoft.com/office/drawing/2016/5/11/chartex" xmlns:cx6="http://schemas.microsoft.com/office/drawing/2016/5/12/chartex" xmlns:cx7="http://schemas.microsoft.com/office/drawing/2016/5/13/chartex" xmlns:cx8="http://schemas.microsoft.com/office/drawing/2016/5/14/chartex" xmlns:mc="http://schemas.openxmlformats.org/markup-compatibility/2006" xmlns:aink="http://schemas.microsoft.com/office/drawing/2016/ink" xmlns:am3d="http://schemas.microsoft.com/office/drawing/2017/model3d" xmlns:o="urn:schemas-microsoft-com:office:office" xmlns:r="http://schemas.openxmlformats.org/officeDocument/2006/relationships" xmlns:m="http://schemas.openxmlformats.org/officeDocument/2006/math" xmlns:v="urn:schemas-microsoft-com:vml" xmlns:wp14="http://schemas.microsoft.com/office/word/2010/wordprocessingDrawing" xmlns:wp="http://schemas.openxmlformats.org/drawingml/2006/wordprocessingDrawing" xmlns:w10="urn:schemas-microsoft-com:office:word" xmlns:w="http://schemas.openxmlformats.org/wordprocessingml/2006/main" xmlns:w14="http://schemas.microsoft.com/office/word/2010/wordml" xmlns:w15="http://schemas.microsoft.com/office/word/2012/wordml" xmlns:w16cex="http://schemas.microsoft.com/office/word/2018/wordml/cex" xmlns:w16cid="http://schemas.microsoft.com/office/word/2016/wordml/cid" xmlns:w16="http://schemas.microsoft.com/office/word/2018/wordml" xmlns:w16se="http://schemas.microsoft.com/office/word/2015/wordml/symex" xmlns:wpg="http://schemas.microsoft.com/office/word/2010/wordprocessingGroup" xmlns:wpi="http://schemas.microsoft.com/office/word/2010/wordprocessingInk" xmlns:wne="http://schemas.microsoft.com/office/word/2006/wordml" xmlns:wps="http://schemas.microsoft.com/office/word/2010/wordprocessingShape" mc:Ignorable="w14 w15 w16se w16cid w16 w16cex wp14">
   <w:sdt>
     <w:sdtPr>
-      <w:id w:val="732424359"/>
+      <w:id w:val="-160084694"/>
       <w:docPartObj>
         <w:docPartGallery w:val="Page Numbers (Bottom of Page)"/>
         <w:docPartUnique/>
       </w:docPartObj>
     </w:sdtPr>
-    <w:sdtEndPr/>
     <w:sdtContent>
       <w:p>
         <w:pPr>
           <w:pStyle w:val="a7"/>
           <w:jc w:val="right"/>
-          <w:rPr>
-            <w:lang w:val="en-US"/>
-          </w:rPr>
         </w:pPr>
         <w:r>
-          <w:rPr>
-            <w:lang w:val="en-US"/>
-          </w:rPr>
-          <w:t>1</w:t>
+          <w:fldChar w:fldCharType="begin"/>
+        </w:r>
+        <w:r>
+          <w:instrText>PAGE   \* MERGEFORMAT</w:instrText>
+        </w:r>
+        <w:r>
+          <w:fldChar w:fldCharType="separate"/>
+        </w:r>
+        <w:r>
+          <w:t>2</w:t>
+        </w:r>
+        <w:r>
+          <w:fldChar w:fldCharType="end"/>
         </w:r>
       </w:p>
     </w:sdtContent>
@@ -17382,7 +17329,7 @@
 </file>
 
 <file path=word/footnotes.xml><?xml version="1.0" encoding="utf-8"?>
-<w:footnotes xmlns:wpc="http://schemas.microsoft.com/office/word/2010/wordprocessingCanvas" xmlns:cx="http://schemas.microsoft.com/office/drawing/2014/chartex" xmlns:cx1="http://schemas.microsoft.com/office/drawing/2015/9/8/chartex" xmlns:cx2="http://schemas.microsoft.com/office/drawing/2015/10/21/chartex" xmlns:cx3="http://schemas.microsoft.com/office/drawing/2016/5/9/chartex" xmlns:cx4="http://schemas.microsoft.com/office/drawing/2016/5/10/chartex" xmlns:cx5="http://schemas.microsoft.com/office/drawing/2016/5/11/chartex" xmlns:cx6="http://schemas.microsoft.com/office/drawing/2016/5/12/chartex" xmlns:cx7="http://schemas.microsoft.com/office/drawing/2016/5/13/chartex" xmlns:cx8="http://schemas.microsoft.com/office/drawing/2016/5/14/chartex" xmlns:mc="http://schemas.openxmlformats.org/markup-compatibility/2006" xmlns:aink="http://schemas.microsoft.com/office/drawing/2016/ink" xmlns:am3d="http://schemas.microsoft.com/office/drawing/2017/model3d" xmlns:o="urn:schemas-microsoft-com:office:office" xmlns:r="http://schemas.openxmlformats.org/officeDocument/2006/relationships" xmlns:m="http://schemas.openxmlformats.org/officeDocument/2006/math" xmlns:v="urn:schemas-microsoft-com:vml" xmlns:wp14="http://schemas.microsoft.com/office/word/2010/wordprocessingDrawing" xmlns:wp="http://schemas.openxmlformats.org/drawingml/2006/wordprocessingDrawing" xmlns:w10="urn:schemas-microsoft-com:office:word" xmlns:w="http://schemas.openxmlformats.org/wordprocessingml/2006/main" xmlns:w14="http://schemas.microsoft.com/office/word/2010/wordml" xmlns:w15="http://schemas.microsoft.com/office/word/2012/wordml" xmlns:w16cex="http://schemas.microsoft.com/office/word/2018/wordml/cex" xmlns:w16cid="http://schemas.microsoft.com/office/word/2016/wordml/cid" xmlns:w16="http://schemas.microsoft.com/office/word/2018/wordml" xmlns:w16sdtdh="http://schemas.microsoft.com/office/word/2020/wordml/sdtdatahash" xmlns:w16se="http://schemas.microsoft.com/office/word/2015/wordml/symex" xmlns:wpg="http://schemas.microsoft.com/office/word/2010/wordprocessingGroup" xmlns:wpi="http://schemas.microsoft.com/office/word/2010/wordprocessingInk" xmlns:wne="http://schemas.microsoft.com/office/word/2006/wordml" xmlns:wps="http://schemas.microsoft.com/office/word/2010/wordprocessingShape" mc:Ignorable="w14 w15 w16se w16cid w16 w16cex w16sdtdh wp14">
+<w:footnotes xmlns:wpc="http://schemas.microsoft.com/office/word/2010/wordprocessingCanvas" xmlns:cx="http://schemas.microsoft.com/office/drawing/2014/chartex" xmlns:cx1="http://schemas.microsoft.com/office/drawing/2015/9/8/chartex" xmlns:cx2="http://schemas.microsoft.com/office/drawing/2015/10/21/chartex" xmlns:cx3="http://schemas.microsoft.com/office/drawing/2016/5/9/chartex" xmlns:cx4="http://schemas.microsoft.com/office/drawing/2016/5/10/chartex" xmlns:cx5="http://schemas.microsoft.com/office/drawing/2016/5/11/chartex" xmlns:cx6="http://schemas.microsoft.com/office/drawing/2016/5/12/chartex" xmlns:cx7="http://schemas.microsoft.com/office/drawing/2016/5/13/chartex" xmlns:cx8="http://schemas.microsoft.com/office/drawing/2016/5/14/chartex" xmlns:mc="http://schemas.openxmlformats.org/markup-compatibility/2006" xmlns:aink="http://schemas.microsoft.com/office/drawing/2016/ink" xmlns:am3d="http://schemas.microsoft.com/office/drawing/2017/model3d" xmlns:o="urn:schemas-microsoft-com:office:office" xmlns:r="http://schemas.openxmlformats.org/officeDocument/2006/relationships" xmlns:m="http://schemas.openxmlformats.org/officeDocument/2006/math" xmlns:v="urn:schemas-microsoft-com:vml" xmlns:wp14="http://schemas.microsoft.com/office/word/2010/wordprocessingDrawing" xmlns:wp="http://schemas.openxmlformats.org/drawingml/2006/wordprocessingDrawing" xmlns:w10="urn:schemas-microsoft-com:office:word" xmlns:w="http://schemas.openxmlformats.org/wordprocessingml/2006/main" xmlns:w14="http://schemas.microsoft.com/office/word/2010/wordml" xmlns:w15="http://schemas.microsoft.com/office/word/2012/wordml" xmlns:w16cex="http://schemas.microsoft.com/office/word/2018/wordml/cex" xmlns:w16cid="http://schemas.microsoft.com/office/word/2016/wordml/cid" xmlns:w16="http://schemas.microsoft.com/office/word/2018/wordml" xmlns:w16se="http://schemas.microsoft.com/office/word/2015/wordml/symex" xmlns:wpg="http://schemas.microsoft.com/office/word/2010/wordprocessingGroup" xmlns:wpi="http://schemas.microsoft.com/office/word/2010/wordprocessingInk" xmlns:wne="http://schemas.microsoft.com/office/word/2006/wordml" xmlns:wps="http://schemas.microsoft.com/office/word/2010/wordprocessingShape" mc:Ignorable="w14 w15 w16se w16cid w16 w16cex wp14">
   <w:footnote w:type="separator" w:id="-1">
     <w:p>
       <w:pPr>
@@ -17407,7 +17354,7 @@
 </file>
 
 <file path=word/numbering.xml><?xml version="1.0" encoding="utf-8"?>
-<w:numbering xmlns:wpc="http://schemas.microsoft.com/office/word/2010/wordprocessingCanvas" xmlns:cx="http://schemas.microsoft.com/office/drawing/2014/chartex" xmlns:cx1="http://schemas.microsoft.com/office/drawing/2015/9/8/chartex" xmlns:cx2="http://schemas.microsoft.com/office/drawing/2015/10/21/chartex" xmlns:cx3="http://schemas.microsoft.com/office/drawing/2016/5/9/chartex" xmlns:cx4="http://schemas.microsoft.com/office/drawing/2016/5/10/chartex" xmlns:cx5="http://schemas.microsoft.com/office/drawing/2016/5/11/chartex" xmlns:cx6="http://schemas.microsoft.com/office/drawing/2016/5/12/chartex" xmlns:cx7="http://schemas.microsoft.com/office/drawing/2016/5/13/chartex" xmlns:cx8="http://schemas.microsoft.com/office/drawing/2016/5/14/chartex" xmlns:mc="http://schemas.openxmlformats.org/markup-compatibility/2006" xmlns:aink="http://schemas.microsoft.com/office/drawing/2016/ink" xmlns:am3d="http://schemas.microsoft.com/office/drawing/2017/model3d" xmlns:o="urn:schemas-microsoft-com:office:office" xmlns:r="http://schemas.openxmlformats.org/officeDocument/2006/relationships" xmlns:m="http://schemas.openxmlformats.org/officeDocument/2006/math" xmlns:v="urn:schemas-microsoft-com:vml" xmlns:wp14="http://schemas.microsoft.com/office/word/2010/wordprocessingDrawing" xmlns:wp="http://schemas.openxmlformats.org/drawingml/2006/wordprocessingDrawing" xmlns:w10="urn:schemas-microsoft-com:office:word" xmlns:w="http://schemas.openxmlformats.org/wordprocessingml/2006/main" xmlns:w14="http://schemas.microsoft.com/office/word/2010/wordml" xmlns:w15="http://schemas.microsoft.com/office/word/2012/wordml" xmlns:w16cex="http://schemas.microsoft.com/office/word/2018/wordml/cex" xmlns:w16cid="http://schemas.microsoft.com/office/word/2016/wordml/cid" xmlns:w16="http://schemas.microsoft.com/office/word/2018/wordml" xmlns:w16sdtdh="http://schemas.microsoft.com/office/word/2020/wordml/sdtdatahash" xmlns:w16se="http://schemas.microsoft.com/office/word/2015/wordml/symex" xmlns:wpg="http://schemas.microsoft.com/office/word/2010/wordprocessingGroup" xmlns:wpi="http://schemas.microsoft.com/office/word/2010/wordprocessingInk" xmlns:wne="http://schemas.microsoft.com/office/word/2006/wordml" xmlns:wps="http://schemas.microsoft.com/office/word/2010/wordprocessingShape" mc:Ignorable="w14 w15 w16se w16cid w16 w16cex w16sdtdh wp14">
+<w:numbering xmlns:wpc="http://schemas.microsoft.com/office/word/2010/wordprocessingCanvas" xmlns:cx="http://schemas.microsoft.com/office/drawing/2014/chartex" xmlns:cx1="http://schemas.microsoft.com/office/drawing/2015/9/8/chartex" xmlns:cx2="http://schemas.microsoft.com/office/drawing/2015/10/21/chartex" xmlns:cx3="http://schemas.microsoft.com/office/drawing/2016/5/9/chartex" xmlns:cx4="http://schemas.microsoft.com/office/drawing/2016/5/10/chartex" xmlns:cx5="http://schemas.microsoft.com/office/drawing/2016/5/11/chartex" xmlns:cx6="http://schemas.microsoft.com/office/drawing/2016/5/12/chartex" xmlns:cx7="http://schemas.microsoft.com/office/drawing/2016/5/13/chartex" xmlns:cx8="http://schemas.microsoft.com/office/drawing/2016/5/14/chartex" xmlns:mc="http://schemas.openxmlformats.org/markup-compatibility/2006" xmlns:aink="http://schemas.microsoft.com/office/drawing/2016/ink" xmlns:am3d="http://schemas.microsoft.com/office/drawing/2017/model3d" xmlns:o="urn:schemas-microsoft-com:office:office" xmlns:r="http://schemas.openxmlformats.org/officeDocument/2006/relationships" xmlns:m="http://schemas.openxmlformats.org/officeDocument/2006/math" xmlns:v="urn:schemas-microsoft-com:vml" xmlns:wp14="http://schemas.microsoft.com/office/word/2010/wordprocessingDrawing" xmlns:wp="http://schemas.openxmlformats.org/drawingml/2006/wordprocessingDrawing" xmlns:w10="urn:schemas-microsoft-com:office:word" xmlns:w="http://schemas.openxmlformats.org/wordprocessingml/2006/main" xmlns:w14="http://schemas.microsoft.com/office/word/2010/wordml" xmlns:w15="http://schemas.microsoft.com/office/word/2012/wordml" xmlns:w16cex="http://schemas.microsoft.com/office/word/2018/wordml/cex" xmlns:w16cid="http://schemas.microsoft.com/office/word/2016/wordml/cid" xmlns:w16="http://schemas.microsoft.com/office/word/2018/wordml" xmlns:w16se="http://schemas.microsoft.com/office/word/2015/wordml/symex" xmlns:wpg="http://schemas.microsoft.com/office/word/2010/wordprocessingGroup" xmlns:wpi="http://schemas.microsoft.com/office/word/2010/wordprocessingInk" xmlns:wne="http://schemas.microsoft.com/office/word/2006/wordml" xmlns:wps="http://schemas.microsoft.com/office/word/2010/wordprocessingShape" mc:Ignorable="w14 w15 w16se w16cid w16 w16cex wp14">
   <w:abstractNum w:abstractNumId="0" w15:restartNumberingAfterBreak="0">
     <w:nsid w:val="00D10431"/>
     <w:multiLevelType w:val="hybridMultilevel"/>
@@ -22337,7 +22284,7 @@
 </file>
 
 <file path=word/styles.xml><?xml version="1.0" encoding="utf-8"?>
-<w:styles xmlns:mc="http://schemas.openxmlformats.org/markup-compatibility/2006" xmlns:r="http://schemas.openxmlformats.org/officeDocument/2006/relationships" xmlns:w="http://schemas.openxmlformats.org/wordprocessingml/2006/main" xmlns:w14="http://schemas.microsoft.com/office/word/2010/wordml" xmlns:w15="http://schemas.microsoft.com/office/word/2012/wordml" xmlns:w16cex="http://schemas.microsoft.com/office/word/2018/wordml/cex" xmlns:w16cid="http://schemas.microsoft.com/office/word/2016/wordml/cid" xmlns:w16="http://schemas.microsoft.com/office/word/2018/wordml" xmlns:w16sdtdh="http://schemas.microsoft.com/office/word/2020/wordml/sdtdatahash" xmlns:w16se="http://schemas.microsoft.com/office/word/2015/wordml/symex" mc:Ignorable="w14 w15 w16se w16cid w16 w16cex w16sdtdh">
+<w:styles xmlns:mc="http://schemas.openxmlformats.org/markup-compatibility/2006" xmlns:r="http://schemas.openxmlformats.org/officeDocument/2006/relationships" xmlns:w="http://schemas.openxmlformats.org/wordprocessingml/2006/main" xmlns:w14="http://schemas.microsoft.com/office/word/2010/wordml" xmlns:w15="http://schemas.microsoft.com/office/word/2012/wordml" xmlns:w16cex="http://schemas.microsoft.com/office/word/2018/wordml/cex" xmlns:w16cid="http://schemas.microsoft.com/office/word/2016/wordml/cid" xmlns:w16="http://schemas.microsoft.com/office/word/2018/wordml" xmlns:w16se="http://schemas.microsoft.com/office/word/2015/wordml/symex" mc:Ignorable="w14 w15 w16se w16cid w16 w16cex">
   <w:docDefaults>
     <w:rPrDefault>
       <w:rPr>
@@ -22992,6 +22939,7 @@
   <w:style w:type="character" w:default="1" w:styleId="a0">
     <w:name w:val="Default Paragraph Font"/>
     <w:uiPriority w:val="1"/>
+    <w:semiHidden/>
     <w:unhideWhenUsed/>
   </w:style>
   <w:style w:type="table" w:default="1" w:styleId="a1">
@@ -23796,7 +23744,7 @@
 </file>
 
 <file path=customXml/itemProps1.xml><?xml version="1.0" encoding="utf-8"?>
-<ds:datastoreItem xmlns:ds="http://schemas.openxmlformats.org/officeDocument/2006/customXml" ds:itemID="{2F1D1ACD-6C17-4713-9B5D-D5A409FD82D2}">
+<ds:datastoreItem xmlns:ds="http://schemas.openxmlformats.org/officeDocument/2006/customXml" ds:itemID="{40FEB241-FD07-4D17-BCBB-2F9AD268F783}">
   <ds:schemaRefs>
     <ds:schemaRef ds:uri="http://schemas.openxmlformats.org/officeDocument/2006/bibliography"/>
   </ds:schemaRefs>

</xml_diff>